<commit_message>
fix req nao funcionais
</commit_message>
<xml_diff>
--- a/ES2N-Requisitos Não Funcionais v1.0.docx
+++ b/ES2N-Requisitos Não Funcionais v1.0.docx
@@ -77,7 +77,40 @@
           <w:szCs w:val="28"/>
           <w:u w:val="single"/>
         </w:rPr>
-        <w:t>22/08/2023</w:t>
+        <w:t>16</w:t>
+      </w:r>
+      <w:r>
+        <w:rPr>
+          <w:rFonts w:ascii="Arial" w:eastAsia="Arial" w:hAnsi="Arial" w:cs="Arial"/>
+          <w:b/>
+          <w:color w:val="000000"/>
+          <w:sz w:val="28"/>
+          <w:szCs w:val="28"/>
+          <w:u w:val="single"/>
+        </w:rPr>
+        <w:t>/0</w:t>
+      </w:r>
+      <w:r>
+        <w:rPr>
+          <w:rFonts w:ascii="Arial" w:eastAsia="Arial" w:hAnsi="Arial" w:cs="Arial"/>
+          <w:b/>
+          <w:color w:val="000000"/>
+          <w:sz w:val="28"/>
+          <w:szCs w:val="28"/>
+          <w:u w:val="single"/>
+        </w:rPr>
+        <w:t>9</w:t>
+      </w:r>
+      <w:r>
+        <w:rPr>
+          <w:rFonts w:ascii="Arial" w:eastAsia="Arial" w:hAnsi="Arial" w:cs="Arial"/>
+          <w:b/>
+          <w:color w:val="000000"/>
+          <w:sz w:val="28"/>
+          <w:szCs w:val="28"/>
+          <w:u w:val="single"/>
+        </w:rPr>
+        <w:t>/2023</w:t>
       </w:r>
       <w:r>
         <w:rPr>
@@ -89,7 +122,6 @@
         </w:rPr>
         <w:t xml:space="preserve">   Grupo: ___</w:t>
       </w:r>
-      <w:proofErr w:type="spellStart"/>
       <w:r>
         <w:rPr>
           <w:rFonts w:ascii="Arial" w:eastAsia="Arial" w:hAnsi="Arial" w:cs="Arial"/>
@@ -99,19 +131,7 @@
           <w:szCs w:val="28"/>
           <w:u w:val="single"/>
         </w:rPr>
-        <w:t>DropTable</w:t>
-      </w:r>
-      <w:proofErr w:type="spellEnd"/>
-      <w:r>
-        <w:rPr>
-          <w:rFonts w:ascii="Arial" w:eastAsia="Arial" w:hAnsi="Arial" w:cs="Arial"/>
-          <w:b/>
-          <w:color w:val="000000"/>
-          <w:sz w:val="28"/>
-          <w:szCs w:val="28"/>
-          <w:u w:val="single"/>
-        </w:rPr>
-        <w:t>____</w:t>
+        <w:t>DropTable____</w:t>
       </w:r>
     </w:p>
     <w:p>
@@ -1019,25 +1039,7 @@
         <w:b/>
         <w:bCs/>
       </w:rPr>
-      <w:t xml:space="preserve">Disciplina: Engenharia de Software 2 – Turma Noite – prof.ª </w:t>
-    </w:r>
-    <w:proofErr w:type="spellStart"/>
-    <w:r>
-      <w:rPr>
-        <w:rFonts w:ascii="Arial" w:hAnsi="Arial" w:cs="Arial"/>
-        <w:b/>
-        <w:bCs/>
-      </w:rPr>
-      <w:t>Denilce</w:t>
-    </w:r>
-    <w:proofErr w:type="spellEnd"/>
-    <w:r>
-      <w:rPr>
-        <w:rFonts w:ascii="Arial" w:hAnsi="Arial" w:cs="Arial"/>
-        <w:b/>
-        <w:bCs/>
-      </w:rPr>
-      <w:t xml:space="preserve"> Veloso</w:t>
+      <w:t>Disciplina: Engenharia de Software 2 – Turma Noite – prof.ª Denilce Veloso</w:t>
     </w:r>
   </w:p>
   <w:p>
@@ -2614,6 +2616,25 @@
 </file>
 
 <file path=customXml/item1.xml><?xml version="1.0" encoding="utf-8"?>
+<p:properties xmlns:p="http://schemas.microsoft.com/office/2006/metadata/properties" xmlns:xsi="http://www.w3.org/2001/XMLSchema-instance" xmlns:pc="http://schemas.microsoft.com/office/infopath/2007/PartnerControls">
+  <documentManagement/>
+</p:properties>
+</file>
+
+<file path=customXml/item2.xml><?xml version="1.0" encoding="utf-8"?>
+<b:Sources xmlns:b="http://schemas.openxmlformats.org/officeDocument/2006/bibliography" xmlns="http://schemas.openxmlformats.org/officeDocument/2006/bibliography" SelectedStyle="\APASixthEditionOfficeOnline.xsl" StyleName="APA" Version="6"/>
+</file>
+
+<file path=customXml/item3.xml><?xml version="1.0" encoding="utf-8"?>
+<?mso-contentType ?>
+<FormTemplates xmlns="http://schemas.microsoft.com/sharepoint/v3/contenttype/forms">
+  <Display>DocumentLibraryForm</Display>
+  <Edit>DocumentLibraryForm</Edit>
+  <New>DocumentLibraryForm</New>
+</FormTemplates>
+</file>
+
+<file path=customXml/item4.xml><?xml version="1.0" encoding="utf-8"?>
 <ct:contentTypeSchema xmlns:ct="http://schemas.microsoft.com/office/2006/metadata/contentType" xmlns:ma="http://schemas.microsoft.com/office/2006/metadata/properties/metaAttributes" ct:_="" ma:_="" ma:contentTypeName="Documento" ma:contentTypeID="0x01010051749C0E32645042AA08E5B3B6F97260" ma:contentTypeVersion="6" ma:contentTypeDescription="Crie um novo documento." ma:contentTypeScope="" ma:versionID="534358a294b9b0a00941393685a35ea3">
   <xsd:schema xmlns:xsd="http://www.w3.org/2001/XMLSchema" xmlns:xs="http://www.w3.org/2001/XMLSchema" xmlns:p="http://schemas.microsoft.com/office/2006/metadata/properties" xmlns:ns2="2bb066de-f071-4a17-b6d7-58746cbe0a18" xmlns:ns3="af317602-f812-4f22-a385-b6c4a4e3018b" targetNamespace="http://schemas.microsoft.com/office/2006/metadata/properties" ma:root="true" ma:fieldsID="a8da8f6830488aedc6cb8db243a09c46" ns2:_="" ns3:_="">
     <xsd:import namespace="2bb066de-f071-4a17-b6d7-58746cbe0a18"/>
@@ -2790,26 +2811,32 @@
 </ct:contentTypeSchema>
 </file>
 
-<file path=customXml/item2.xml><?xml version="1.0" encoding="utf-8"?>
-<?mso-contentType ?>
-<FormTemplates xmlns="http://schemas.microsoft.com/sharepoint/v3/contenttype/forms">
-  <Display>DocumentLibraryForm</Display>
-  <Edit>DocumentLibraryForm</Edit>
-  <New>DocumentLibraryForm</New>
-</FormTemplates>
+<file path=customXml/itemProps1.xml><?xml version="1.0" encoding="utf-8"?>
+<ds:datastoreItem xmlns:ds="http://schemas.openxmlformats.org/officeDocument/2006/customXml" ds:itemID="{3CBC499B-FC48-4681-8842-659D2F71791D}">
+  <ds:schemaRefs>
+    <ds:schemaRef ds:uri="http://schemas.microsoft.com/office/2006/metadata/properties"/>
+    <ds:schemaRef ds:uri="http://schemas.microsoft.com/office/infopath/2007/PartnerControls"/>
+  </ds:schemaRefs>
+</ds:datastoreItem>
 </file>
 
-<file path=customXml/item3.xml><?xml version="1.0" encoding="utf-8"?>
-<b:Sources xmlns:b="http://schemas.openxmlformats.org/officeDocument/2006/bibliography" xmlns="http://schemas.openxmlformats.org/officeDocument/2006/bibliography" SelectedStyle="\APASixthEditionOfficeOnline.xsl" StyleName="APA" Version="6"/>
+<file path=customXml/itemProps2.xml><?xml version="1.0" encoding="utf-8"?>
+<ds:datastoreItem xmlns:ds="http://schemas.openxmlformats.org/officeDocument/2006/customXml" ds:itemID="{CC9FBFDA-A2B5-4BBF-8583-3AD5B31CB0CE}">
+  <ds:schemaRefs>
+    <ds:schemaRef ds:uri="http://schemas.openxmlformats.org/officeDocument/2006/bibliography"/>
+  </ds:schemaRefs>
+</ds:datastoreItem>
 </file>
 
-<file path=customXml/item4.xml><?xml version="1.0" encoding="utf-8"?>
-<p:properties xmlns:p="http://schemas.microsoft.com/office/2006/metadata/properties" xmlns:xsi="http://www.w3.org/2001/XMLSchema-instance" xmlns:pc="http://schemas.microsoft.com/office/infopath/2007/PartnerControls">
-  <documentManagement/>
-</p:properties>
+<file path=customXml/itemProps3.xml><?xml version="1.0" encoding="utf-8"?>
+<ds:datastoreItem xmlns:ds="http://schemas.openxmlformats.org/officeDocument/2006/customXml" ds:itemID="{A9380074-ACB1-4768-8160-E2C55A14786E}">
+  <ds:schemaRefs>
+    <ds:schemaRef ds:uri="http://schemas.microsoft.com/sharepoint/v3/contenttype/forms"/>
+  </ds:schemaRefs>
+</ds:datastoreItem>
 </file>
 
-<file path=customXml/itemProps1.xml><?xml version="1.0" encoding="utf-8"?>
+<file path=customXml/itemProps4.xml><?xml version="1.0" encoding="utf-8"?>
 <ds:datastoreItem xmlns:ds="http://schemas.openxmlformats.org/officeDocument/2006/customXml" ds:itemID="{E15D69B3-20BA-4FA4-B3A8-F9EE2ED7CDA5}">
   <ds:schemaRefs>
     <ds:schemaRef ds:uri="http://schemas.microsoft.com/office/2006/metadata/contentType"/>
@@ -2826,29 +2853,4 @@
     <ds:schemaRef ds:uri="http://schemas.microsoft.com/internal/obd"/>
   </ds:schemaRefs>
 </ds:datastoreItem>
-</file>
-
-<file path=customXml/itemProps2.xml><?xml version="1.0" encoding="utf-8"?>
-<ds:datastoreItem xmlns:ds="http://schemas.openxmlformats.org/officeDocument/2006/customXml" ds:itemID="{A9380074-ACB1-4768-8160-E2C55A14786E}">
-  <ds:schemaRefs>
-    <ds:schemaRef ds:uri="http://schemas.microsoft.com/sharepoint/v3/contenttype/forms"/>
-  </ds:schemaRefs>
-</ds:datastoreItem>
-</file>
-
-<file path=customXml/itemProps3.xml><?xml version="1.0" encoding="utf-8"?>
-<ds:datastoreItem xmlns:ds="http://schemas.openxmlformats.org/officeDocument/2006/customXml" ds:itemID="{CC9FBFDA-A2B5-4BBF-8583-3AD5B31CB0CE}">
-  <ds:schemaRefs>
-    <ds:schemaRef ds:uri="http://schemas.openxmlformats.org/officeDocument/2006/bibliography"/>
-  </ds:schemaRefs>
-</ds:datastoreItem>
-</file>
-
-<file path=customXml/itemProps4.xml><?xml version="1.0" encoding="utf-8"?>
-<ds:datastoreItem xmlns:ds="http://schemas.openxmlformats.org/officeDocument/2006/customXml" ds:itemID="{3CBC499B-FC48-4681-8842-659D2F71791D}">
-  <ds:schemaRefs>
-    <ds:schemaRef ds:uri="http://schemas.microsoft.com/office/2006/metadata/properties"/>
-    <ds:schemaRef ds:uri="http://schemas.microsoft.com/office/infopath/2007/PartnerControls"/>
-  </ds:schemaRefs>
-</ds:datastoreItem>
 </file>
</xml_diff>